<commit_message>
Updated I2C pin numbers
</commit_message>
<xml_diff>
--- a/Documentation/IMU GEN III User Manual.docx
+++ b/Documentation/IMU GEN III User Manual.docx
@@ -95,8 +95,13 @@
         <w:jc w:val="center"/>
       </w:pPr>
       <w:r>
-        <w:t>Daniel Greenheck</w:t>
-      </w:r>
+        <w:t xml:space="preserve">Daniel </w:t>
+      </w:r>
+      <w:proofErr w:type="spellStart"/>
+      <w:r>
+        <w:t>Greenheck</w:t>
+      </w:r>
+      <w:proofErr w:type="spellEnd"/>
     </w:p>
     <w:p>
       <w:pPr>
@@ -340,37 +345,45 @@
         </w:numPr>
       </w:pPr>
       <w:r>
+        <w:t>Connect pin A</w:t>
+      </w:r>
+      <w:r>
+        <w:t>4</w:t>
+      </w:r>
+      <w:r>
+        <w:t xml:space="preserve"> (SDA) on the Arduino</w:t>
+      </w:r>
+      <w:r>
+        <w:t xml:space="preserve"> </w:t>
+      </w:r>
+      <w:r>
+        <w:t xml:space="preserve">to one row of the breadboard. Run another wire from that row </w:t>
+      </w:r>
+      <w:r>
+        <w:t xml:space="preserve">to H1-P9 </w:t>
+      </w:r>
+      <w:r>
+        <w:t xml:space="preserve">(SCL) </w:t>
+      </w:r>
+      <w:r>
+        <w:t>on the IMU</w:t>
+      </w:r>
+    </w:p>
+    <w:p>
+      <w:pPr>
+        <w:pStyle w:val="ListParagraph"/>
+        <w:numPr>
+          <w:ilvl w:val="0"/>
+          <w:numId w:val="5"/>
+        </w:numPr>
+      </w:pPr>
+      <w:r>
         <w:t>Connect pin A5</w:t>
       </w:r>
-      <w:r>
-        <w:t xml:space="preserve"> (SDA) on the Arduino</w:t>
-      </w:r>
-      <w:r>
-        <w:t xml:space="preserve"> </w:t>
-      </w:r>
-      <w:r>
-        <w:t xml:space="preserve">to one row of the breadboard. Run another wire from that row </w:t>
-      </w:r>
-      <w:r>
-        <w:t xml:space="preserve">to H1-P9 </w:t>
-      </w:r>
-      <w:r>
-        <w:t xml:space="preserve">(SCL) </w:t>
-      </w:r>
-      <w:r>
-        <w:t>on the IMU</w:t>
-      </w:r>
-    </w:p>
-    <w:p>
-      <w:pPr>
-        <w:pStyle w:val="ListParagraph"/>
-        <w:numPr>
-          <w:ilvl w:val="0"/>
-          <w:numId w:val="5"/>
-        </w:numPr>
-      </w:pPr>
-      <w:r>
-        <w:t>Connect pin A4 (SDA) on the Arduino to one row of the breadboard. Run another wire from that row to H1-P11 (SDA) on the IMU</w:t>
+      <w:bookmarkStart w:id="0" w:name="_GoBack"/>
+      <w:bookmarkEnd w:id="0"/>
+      <w:r>
+        <w:t xml:space="preserve"> (SDA) on the Arduino to one row of the breadboard. Run another wire from that row to H1-P11 (SDA) on the IMU</w:t>
       </w:r>
     </w:p>
     <w:p>
@@ -655,7 +668,15 @@
         </w:numPr>
       </w:pPr>
       <w:r>
-        <w:t xml:space="preserve">Use a multimeter to verify the voltage between the test points TP_3V3 and TP_GND (located next to U16). </w:t>
+        <w:t xml:space="preserve">Use a </w:t>
+      </w:r>
+      <w:proofErr w:type="spellStart"/>
+      <w:r>
+        <w:t>multimeter</w:t>
+      </w:r>
+      <w:proofErr w:type="spellEnd"/>
+      <w:r>
+        <w:t xml:space="preserve"> to verify the voltage between the test points TP_3V3 and TP_GND (located next to U16). </w:t>
       </w:r>
     </w:p>
     <w:p>
@@ -720,9 +741,11 @@
           <w:numId w:val="11"/>
         </w:numPr>
       </w:pPr>
+      <w:proofErr w:type="spellStart"/>
       <w:r>
         <w:t>TeraTerm</w:t>
       </w:r>
+      <w:proofErr w:type="spellEnd"/>
       <w:r>
         <w:t xml:space="preserve"> (for logging data) </w:t>
       </w:r>
@@ -770,12 +793,40 @@
         <w:rPr>
           <w:rFonts w:ascii="Courier New" w:hAnsi="Courier New" w:cs="Courier New"/>
         </w:rPr>
-        <w:t>C:\Program Files (x86)\Arduino\hardware\arduino\avr\</w:t>
-      </w:r>
+        <w:t>C:\Program Files (x86)\Arduino\hardware\</w:t>
+      </w:r>
+      <w:proofErr w:type="spellStart"/>
       <w:r>
         <w:rPr>
           <w:rFonts w:ascii="Courier New" w:hAnsi="Courier New" w:cs="Courier New"/>
         </w:rPr>
+        <w:t>arduino</w:t>
+      </w:r>
+      <w:proofErr w:type="spellEnd"/>
+      <w:r>
+        <w:rPr>
+          <w:rFonts w:ascii="Courier New" w:hAnsi="Courier New" w:cs="Courier New"/>
+        </w:rPr>
+        <w:t>\</w:t>
+      </w:r>
+      <w:proofErr w:type="spellStart"/>
+      <w:r>
+        <w:rPr>
+          <w:rFonts w:ascii="Courier New" w:hAnsi="Courier New" w:cs="Courier New"/>
+        </w:rPr>
+        <w:t>avr</w:t>
+      </w:r>
+      <w:proofErr w:type="spellEnd"/>
+      <w:r>
+        <w:rPr>
+          <w:rFonts w:ascii="Courier New" w:hAnsi="Courier New" w:cs="Courier New"/>
+        </w:rPr>
+        <w:t>\</w:t>
+      </w:r>
+      <w:r>
+        <w:rPr>
+          <w:rFonts w:ascii="Courier New" w:hAnsi="Courier New" w:cs="Courier New"/>
+        </w:rPr>
         <w:t xml:space="preserve"> </w:t>
       </w:r>
       <w:r>
@@ -808,6 +859,7 @@
         </w:rPr>
         <w:t xml:space="preserve"> </w:t>
       </w:r>
+      <w:proofErr w:type="spellStart"/>
       <w:r>
         <w:rPr>
           <w:rFonts w:cs="Courier New"/>
@@ -815,6 +867,7 @@
         </w:rPr>
         <w:t>Wire.h</w:t>
       </w:r>
+      <w:proofErr w:type="spellEnd"/>
     </w:p>
     <w:p>
       <w:pPr>
@@ -906,12 +959,14 @@
       <w:r>
         <w:t xml:space="preserve"> folder and open </w:t>
       </w:r>
+      <w:proofErr w:type="spellStart"/>
       <w:r>
         <w:rPr>
           <w:b/>
         </w:rPr>
         <w:t>twi.h</w:t>
       </w:r>
+      <w:proofErr w:type="spellEnd"/>
     </w:p>
     <w:p>
       <w:pPr>
@@ -960,8 +1015,13 @@
         <w:pStyle w:val="Heading2"/>
       </w:pPr>
       <w:r>
-        <w:t>Preparing TeraTerm</w:t>
-      </w:r>
+        <w:t xml:space="preserve">Preparing </w:t>
+      </w:r>
+      <w:proofErr w:type="spellStart"/>
+      <w:r>
+        <w:t>TeraTerm</w:t>
+      </w:r>
+      <w:proofErr w:type="spellEnd"/>
     </w:p>
     <w:p>
       <w:pPr>
@@ -984,8 +1044,16 @@
         <w:rPr>
           <w:rFonts w:ascii="Courier New" w:hAnsi="Courier New" w:cs="Courier New"/>
         </w:rPr>
-        <w:t>C:\Program Files (x86)\teraterm</w:t>
-      </w:r>
+        <w:t>C:\Program Files (x86)\</w:t>
+      </w:r>
+      <w:proofErr w:type="spellStart"/>
+      <w:r>
+        <w:rPr>
+          <w:rFonts w:ascii="Courier New" w:hAnsi="Courier New" w:cs="Courier New"/>
+        </w:rPr>
+        <w:t>teraterm</w:t>
+      </w:r>
+      <w:proofErr w:type="spellEnd"/>
     </w:p>
     <w:p>
       <w:pPr>
@@ -1027,7 +1095,21 @@
         <w:rPr>
           <w:rFonts w:cs="Courier New"/>
         </w:rPr>
-        <w:t>Search for “Debug” and verify that “Debug=On” is in the file.</w:t>
+        <w:t>Search for “Debug” and verify that “Debug=</w:t>
+      </w:r>
+      <w:proofErr w:type="gramStart"/>
+      <w:r>
+        <w:rPr>
+          <w:rFonts w:cs="Courier New"/>
+        </w:rPr>
+        <w:t>On</w:t>
+      </w:r>
+      <w:proofErr w:type="gramEnd"/>
+      <w:r>
+        <w:rPr>
+          <w:rFonts w:cs="Courier New"/>
+        </w:rPr>
+        <w:t>” is in the file.</w:t>
       </w:r>
     </w:p>
     <w:p>
@@ -1130,6 +1212,7 @@
       <w:r>
         <w:t xml:space="preserve">Open </w:t>
       </w:r>
+      <w:proofErr w:type="spellStart"/>
       <w:r>
         <w:rPr>
           <w:b/>
@@ -1142,6 +1225,7 @@
         </w:rPr>
         <w:t>.ino</w:t>
       </w:r>
+      <w:proofErr w:type="spellEnd"/>
       <w:r>
         <w:t xml:space="preserve"> in the Arduino software</w:t>
       </w:r>
@@ -1157,12 +1241,14 @@
       <w:r>
         <w:t xml:space="preserve">Set </w:t>
       </w:r>
+      <w:proofErr w:type="spellStart"/>
       <w:r>
         <w:rPr>
           <w:i/>
         </w:rPr>
         <w:t>calibratedOutput</w:t>
       </w:r>
+      <w:proofErr w:type="spellEnd"/>
       <w:r>
         <w:t xml:space="preserve"> to the desired value. When set to true, the outputs are the following</w:t>
       </w:r>
@@ -1255,11 +1341,19 @@
       <w:r>
         <w:t xml:space="preserve">If </w:t>
       </w:r>
+      <w:proofErr w:type="spellStart"/>
       <w:r>
         <w:rPr>
           <w:i/>
         </w:rPr>
-        <w:t xml:space="preserve">calibratedOutput </w:t>
+        <w:t>calibratedOutput</w:t>
+      </w:r>
+      <w:proofErr w:type="spellEnd"/>
+      <w:r>
+        <w:rPr>
+          <w:i/>
+        </w:rPr>
+        <w:t xml:space="preserve"> </w:t>
       </w:r>
       <w:r>
         <w:t>is false, the outputs are</w:t>
@@ -1312,14 +1406,30 @@
       <w:r>
         <w:t xml:space="preserve">Set </w:t>
       </w:r>
+      <w:proofErr w:type="spellStart"/>
       <w:r>
         <w:rPr>
           <w:i/>
         </w:rPr>
-        <w:t xml:space="preserve">outputDivider </w:t>
-      </w:r>
-      <w:r>
-        <w:t>to the desired value. The sample rate by default is 250 Hz (subject to change), so outputDivider = 10 will result in an output rate of 25 Hz.</w:t>
+        <w:t>outputDivider</w:t>
+      </w:r>
+      <w:proofErr w:type="spellEnd"/>
+      <w:r>
+        <w:rPr>
+          <w:i/>
+        </w:rPr>
+        <w:t xml:space="preserve"> </w:t>
+      </w:r>
+      <w:r>
+        <w:t xml:space="preserve">to the desired value. The sample rate by default is 250 Hz (subject to change), so </w:t>
+      </w:r>
+      <w:proofErr w:type="spellStart"/>
+      <w:r>
+        <w:t>outputDivider</w:t>
+      </w:r>
+      <w:proofErr w:type="spellEnd"/>
+      <w:r>
+        <w:t xml:space="preserve"> = 10 will result in an output rate of 25 Hz.</w:t>
       </w:r>
     </w:p>
     <w:p>
@@ -1354,11 +1464,19 @@
       <w:r>
         <w:t xml:space="preserve">Open </w:t>
       </w:r>
+      <w:proofErr w:type="spellStart"/>
       <w:r>
         <w:rPr>
           <w:b/>
         </w:rPr>
-        <w:t xml:space="preserve">TeraTerm </w:t>
+        <w:t>TeraTerm</w:t>
+      </w:r>
+      <w:proofErr w:type="spellEnd"/>
+      <w:r>
+        <w:rPr>
+          <w:b/>
+        </w:rPr>
+        <w:t xml:space="preserve"> </w:t>
       </w:r>
       <w:r>
         <w:t>and connect to the Serial port for the FTDI UART cable.</w:t>
@@ -1454,7 +1572,15 @@
         </w:numPr>
       </w:pPr>
       <w:r>
-        <w:t>Once you are finished collecting data, either disconnect the Teraterm session or remove power from the IMU</w:t>
+        <w:t xml:space="preserve">Once you are finished collecting data, either disconnect the </w:t>
+      </w:r>
+      <w:proofErr w:type="spellStart"/>
+      <w:r>
+        <w:t>Teraterm</w:t>
+      </w:r>
+      <w:proofErr w:type="spellEnd"/>
+      <w:r>
+        <w:t xml:space="preserve"> session or remove power from the IMU</w:t>
       </w:r>
     </w:p>
     <w:p>
@@ -1528,11 +1654,19 @@
       <w:r>
         <w:t xml:space="preserve">If you set </w:t>
       </w:r>
+      <w:proofErr w:type="spellStart"/>
       <w:r>
         <w:rPr>
           <w:i/>
         </w:rPr>
-        <w:t xml:space="preserve">calibratedOutput = </w:t>
+        <w:t>calibratedOutput</w:t>
+      </w:r>
+      <w:proofErr w:type="spellEnd"/>
+      <w:r>
+        <w:rPr>
+          <w:i/>
+        </w:rPr>
+        <w:t xml:space="preserve"> = </w:t>
       </w:r>
       <w:r>
         <w:t>true</w:t>
@@ -1546,6 +1680,7 @@
       <w:r>
         <w:t xml:space="preserve"> </w:t>
       </w:r>
+      <w:proofErr w:type="spellStart"/>
       <w:r>
         <w:rPr>
           <w:i/>
@@ -1564,12 +1699,18 @@
         </w:rPr>
         <w:t>.m</w:t>
       </w:r>
-      <w:r>
-        <w:t>. Type ‘help ParseCSVData</w:t>
+      <w:proofErr w:type="spellEnd"/>
+      <w:r>
+        <w:t xml:space="preserve">. Type ‘help </w:t>
+      </w:r>
+      <w:proofErr w:type="spellStart"/>
+      <w:r>
+        <w:t>ParseCSVData</w:t>
       </w:r>
       <w:r>
         <w:t>Cal</w:t>
       </w:r>
+      <w:proofErr w:type="spellEnd"/>
       <w:r>
         <w:t>’ for instructions on how to use function.</w:t>
       </w:r>
@@ -1585,17 +1726,22 @@
       <w:r>
         <w:t xml:space="preserve">If you set </w:t>
       </w:r>
+      <w:proofErr w:type="spellStart"/>
       <w:r>
         <w:rPr>
           <w:i/>
         </w:rPr>
-        <w:t xml:space="preserve">calibratedOutput = </w:t>
-      </w:r>
-      <w:r>
-        <w:t>false</w:t>
-      </w:r>
-      <w:r>
-        <w:t>, r</w:t>
+        <w:t>calibratedOutput</w:t>
+      </w:r>
+      <w:proofErr w:type="spellEnd"/>
+      <w:r>
+        <w:rPr>
+          <w:i/>
+        </w:rPr>
+        <w:t xml:space="preserve"> = </w:t>
+      </w:r>
+      <w:r>
+        <w:t>false, r</w:t>
       </w:r>
       <w:r>
         <w:t>un</w:t>
@@ -1603,32 +1749,22 @@
       <w:r>
         <w:t xml:space="preserve"> </w:t>
       </w:r>
+      <w:proofErr w:type="spellStart"/>
       <w:r>
         <w:rPr>
           <w:i/>
         </w:rPr>
-        <w:t>ParseCSVData</w:t>
-      </w:r>
-      <w:r>
-        <w:rPr>
-          <w:i/>
-        </w:rPr>
-        <w:t>Raw</w:t>
-      </w:r>
-      <w:r>
-        <w:rPr>
-          <w:i/>
-        </w:rPr>
-        <w:t>.m</w:t>
-      </w:r>
-      <w:r>
-        <w:t>. Type ‘help ParseCSVData</w:t>
-      </w:r>
-      <w:r>
-        <w:t>Raw</w:t>
-      </w:r>
-      <w:bookmarkStart w:id="0" w:name="_GoBack"/>
-      <w:bookmarkEnd w:id="0"/>
+        <w:t>ParseCSVDataRaw.m</w:t>
+      </w:r>
+      <w:proofErr w:type="spellEnd"/>
+      <w:r>
+        <w:t xml:space="preserve">. Type ‘help </w:t>
+      </w:r>
+      <w:proofErr w:type="spellStart"/>
+      <w:r>
+        <w:t>ParseCSVDataRaw</w:t>
+      </w:r>
+      <w:proofErr w:type="spellEnd"/>
       <w:r>
         <w:t>’ for instructions on how to use function.</w:t>
       </w:r>
@@ -1724,12 +1860,14 @@
       <w:r>
         <w:t xml:space="preserve">Open </w:t>
       </w:r>
+      <w:proofErr w:type="spellStart"/>
       <w:r>
         <w:rPr>
           <w:b/>
         </w:rPr>
         <w:t>CollectDataSD.ino</w:t>
       </w:r>
+      <w:proofErr w:type="spellEnd"/>
       <w:r>
         <w:t xml:space="preserve"> in the Arduino software</w:t>
       </w:r>
@@ -1745,12 +1883,14 @@
       <w:r>
         <w:t xml:space="preserve">Set </w:t>
       </w:r>
+      <w:proofErr w:type="spellStart"/>
       <w:r>
         <w:rPr>
           <w:i/>
         </w:rPr>
         <w:t>acqTime</w:t>
       </w:r>
+      <w:proofErr w:type="spellEnd"/>
       <w:r>
         <w:t xml:space="preserve"> to the desired acquisition time</w:t>
       </w:r>
@@ -1847,20 +1987,30 @@
       <w:r>
         <w:t xml:space="preserve">Run </w:t>
       </w:r>
+      <w:proofErr w:type="spellStart"/>
       <w:r>
         <w:rPr>
           <w:i/>
         </w:rPr>
         <w:t>ParseBinaryData</w:t>
       </w:r>
+      <w:proofErr w:type="spellEnd"/>
       <w:r>
         <w:t xml:space="preserve">. Type </w:t>
       </w:r>
       <w:r>
-        <w:t>‘help ParseBinary</w:t>
-      </w:r>
-      <w:r>
-        <w:t>Data’ for instructions on how to use function.</w:t>
+        <w:t xml:space="preserve">‘help </w:t>
+      </w:r>
+      <w:proofErr w:type="spellStart"/>
+      <w:r>
+        <w:t>ParseBinary</w:t>
+      </w:r>
+      <w:r>
+        <w:t>Data</w:t>
+      </w:r>
+      <w:proofErr w:type="spellEnd"/>
+      <w:r>
+        <w:t>’ for instructions on how to use function.</w:t>
       </w:r>
     </w:p>
     <w:p>
@@ -1956,8 +2106,13 @@
       <w:r>
         <w:t xml:space="preserve"> </w:t>
       </w:r>
-      <w:r>
-        <w:t>board and FTDI UART cable to the Arduino</w:t>
+      <w:proofErr w:type="spellStart"/>
+      <w:r>
+        <w:t>board</w:t>
+      </w:r>
+      <w:proofErr w:type="spellEnd"/>
+      <w:r>
+        <w:t xml:space="preserve"> and FTDI UART cable to the Arduino</w:t>
       </w:r>
     </w:p>
     <w:p>
@@ -1983,11 +2138,19 @@
       <w:r>
         <w:t xml:space="preserve">Open </w:t>
       </w:r>
+      <w:proofErr w:type="spellStart"/>
       <w:r>
         <w:rPr>
           <w:b/>
         </w:rPr>
-        <w:t xml:space="preserve">TeraTerm </w:t>
+        <w:t>TeraTerm</w:t>
+      </w:r>
+      <w:proofErr w:type="spellEnd"/>
+      <w:r>
+        <w:rPr>
+          <w:b/>
+        </w:rPr>
+        <w:t xml:space="preserve"> </w:t>
       </w:r>
       <w:r>
         <w:t>and connect to the Serial port</w:t>
@@ -2103,12 +2266,14 @@
       <w:r>
         <w:t xml:space="preserve">Set </w:t>
       </w:r>
+      <w:proofErr w:type="spellStart"/>
       <w:r>
         <w:rPr>
           <w:i/>
         </w:rPr>
         <w:t>acqTime</w:t>
       </w:r>
+      <w:proofErr w:type="spellEnd"/>
       <w:r>
         <w:t xml:space="preserve"> to the desired acquisition time</w:t>
       </w:r>
@@ -2143,7 +2308,15 @@
         </w:numPr>
       </w:pPr>
       <w:r>
-        <w:t>The TeraTerm terminal should start flowing with gibberish characters. Once it stops, the data transfer is completed.</w:t>
+        <w:t xml:space="preserve">The </w:t>
+      </w:r>
+      <w:proofErr w:type="spellStart"/>
+      <w:r>
+        <w:t>TeraTerm</w:t>
+      </w:r>
+      <w:proofErr w:type="spellEnd"/>
+      <w:r>
+        <w:t xml:space="preserve"> terminal should start flowing with gibberish characters. Once it stops, the data transfer is completed.</w:t>
       </w:r>
     </w:p>
     <w:p>
@@ -2221,22 +2394,82 @@
         <w:rPr>
           <w:i/>
         </w:rPr>
-        <w:t xml:space="preserve">[imu_raw, imu_cal, err] = </w:t>
-      </w:r>
+        <w:t>[</w:t>
+      </w:r>
+      <w:proofErr w:type="spellStart"/>
       <w:r>
         <w:rPr>
           <w:i/>
         </w:rPr>
+        <w:t>imu_raw</w:t>
+      </w:r>
+      <w:proofErr w:type="spellEnd"/>
+      <w:r>
+        <w:rPr>
+          <w:i/>
+        </w:rPr>
+        <w:t xml:space="preserve">, </w:t>
+      </w:r>
+      <w:proofErr w:type="spellStart"/>
+      <w:r>
+        <w:rPr>
+          <w:i/>
+        </w:rPr>
+        <w:t>imu_cal</w:t>
+      </w:r>
+      <w:proofErr w:type="spellEnd"/>
+      <w:r>
+        <w:rPr>
+          <w:i/>
+        </w:rPr>
+        <w:t xml:space="preserve">, err] = </w:t>
+      </w:r>
+      <w:proofErr w:type="spellStart"/>
+      <w:proofErr w:type="gramStart"/>
+      <w:r>
+        <w:rPr>
+          <w:i/>
+        </w:rPr>
         <w:t>ParseBinaryData</w:t>
       </w:r>
+      <w:proofErr w:type="spellEnd"/>
       <w:r>
         <w:rPr>
           <w:i/>
         </w:rPr>
-        <w:t>(‘&lt;name_of_data_file&gt;’)</w:t>
-      </w:r>
-      <w:r>
-        <w:t>, replacing &lt;name_of_data_file&gt; with the name of the text file.</w:t>
+        <w:t>(</w:t>
+      </w:r>
+      <w:proofErr w:type="gramEnd"/>
+      <w:r>
+        <w:rPr>
+          <w:i/>
+        </w:rPr>
+        <w:t>‘&lt;</w:t>
+      </w:r>
+      <w:proofErr w:type="spellStart"/>
+      <w:r>
+        <w:rPr>
+          <w:i/>
+        </w:rPr>
+        <w:t>name_of_data_file</w:t>
+      </w:r>
+      <w:proofErr w:type="spellEnd"/>
+      <w:r>
+        <w:rPr>
+          <w:i/>
+        </w:rPr>
+        <w:t>&gt;’)</w:t>
+      </w:r>
+      <w:r>
+        <w:t>, replacing &lt;</w:t>
+      </w:r>
+      <w:proofErr w:type="spellStart"/>
+      <w:r>
+        <w:t>name_of_data_file</w:t>
+      </w:r>
+      <w:proofErr w:type="spellEnd"/>
+      <w:r>
+        <w:t>&gt; with the name of the text file.</w:t>
       </w:r>
     </w:p>
     <w:p/>
@@ -4113,7 +4346,7 @@
 </file>
 
 <file path=customXml/itemProps1.xml><?xml version="1.0" encoding="utf-8"?>
-<ds:datastoreItem xmlns:ds="http://schemas.openxmlformats.org/officeDocument/2006/customXml" ds:itemID="{98975689-F60F-4CF9-A815-F4A2C864DDC0}">
+<ds:datastoreItem xmlns:ds="http://schemas.openxmlformats.org/officeDocument/2006/customXml" ds:itemID="{E16F92F1-3DC6-4B78-A22D-6A1B8C4C9B42}">
   <ds:schemaRefs>
     <ds:schemaRef ds:uri="http://schemas.openxmlformats.org/officeDocument/2006/bibliography"/>
   </ds:schemaRefs>

</xml_diff>